<commit_message>
Update GE01 Python, Pair Programming and Version Control.docx
</commit_message>
<xml_diff>
--- a/Guided Explorations/GE01/cs3300_version_practice/GE01 Python, Pair Programming and Version Control.docx
+++ b/Guided Explorations/GE01/cs3300_version_practice/GE01 Python, Pair Programming and Version Control.docx
@@ -415,6 +415,126 @@
                 <w:b/>
               </w:rPr>
               <w:t xml:space="preserve">Resource </w:t>
+            </w:r>
+          </w:p>
+        </w:tc>
+      </w:tr>
+      <w:tr>
+        <w:tc>
+          <w:tcPr>
+            <w:tcW w:w="3615" w:type="dxa"/>
+            <w:shd w:val="clear" w:color="auto" w:fill="FFF2CC"/>
+            <w:tcMar>
+              <w:top w:w="100" w:type="dxa"/>
+              <w:left w:w="100" w:type="dxa"/>
+              <w:bottom w:w="100" w:type="dxa"/>
+              <w:right w:w="100" w:type="dxa"/>
+            </w:tcMar>
+          </w:tcPr>
+          <w:p>
+            <w:pPr>
+              <w:widowControl w:val="0"/>
+              <w:pBdr>
+                <w:top w:val="nil"/>
+                <w:left w:val="nil"/>
+                <w:bottom w:val="nil"/>
+                <w:right w:val="nil"/>
+                <w:between w:val="nil"/>
+              </w:pBdr>
+              <w:spacing w:before="0" w:line="240" w:lineRule="auto"/>
+              <w:ind w:left="0" w:right="0" w:firstLine="0"/>
+            </w:pPr>
+            <w:r>
+              <w:t>Git cheat sheet</w:t>
+            </w:r>
+          </w:p>
+        </w:tc>
+        <w:tc>
+          <w:tcPr>
+            <w:tcW w:w="6465" w:type="dxa"/>
+            <w:shd w:val="clear" w:color="auto" w:fill="FFF2CC"/>
+            <w:tcMar>
+              <w:top w:w="100" w:type="dxa"/>
+              <w:left w:w="100" w:type="dxa"/>
+              <w:bottom w:w="100" w:type="dxa"/>
+              <w:right w:w="100" w:type="dxa"/>
+            </w:tcMar>
+          </w:tcPr>
+          <w:p>
+            <w:pPr>
+              <w:widowControl w:val="0"/>
+              <w:pBdr>
+                <w:top w:val="nil"/>
+                <w:left w:val="nil"/>
+                <w:bottom w:val="nil"/>
+                <w:right w:val="nil"/>
+                <w:between w:val="nil"/>
+              </w:pBdr>
+              <w:spacing w:before="0" w:line="240" w:lineRule="auto"/>
+              <w:ind w:left="0" w:right="0" w:firstLine="0"/>
+            </w:pPr>
+            <w:r>
+              <w:t>https://education.github.com/git-cheat-sheet-education.pdf</w:t>
+            </w:r>
+          </w:p>
+        </w:tc>
+      </w:tr>
+      <w:tr>
+        <w:tc>
+          <w:tcPr>
+            <w:tcW w:w="3615" w:type="dxa"/>
+            <w:shd w:val="clear" w:color="auto" w:fill="FFF2CC"/>
+            <w:tcMar>
+              <w:top w:w="100" w:type="dxa"/>
+              <w:left w:w="100" w:type="dxa"/>
+              <w:bottom w:w="100" w:type="dxa"/>
+              <w:right w:w="100" w:type="dxa"/>
+            </w:tcMar>
+          </w:tcPr>
+          <w:p>
+            <w:pPr>
+              <w:widowControl w:val="0"/>
+              <w:pBdr>
+                <w:top w:val="nil"/>
+                <w:left w:val="nil"/>
+                <w:bottom w:val="nil"/>
+                <w:right w:val="nil"/>
+                <w:between w:val="nil"/>
+              </w:pBdr>
+              <w:spacing w:before="0" w:line="240" w:lineRule="auto"/>
+              <w:ind w:left="0" w:right="0" w:firstLine="0"/>
+            </w:pPr>
+            <w:r>
+              <w:t xml:space="preserve">Git hub in general </w:t>
+            </w:r>
+          </w:p>
+        </w:tc>
+        <w:tc>
+          <w:tcPr>
+            <w:tcW w:w="6465" w:type="dxa"/>
+            <w:shd w:val="clear" w:color="auto" w:fill="FFF2CC"/>
+            <w:tcMar>
+              <w:top w:w="100" w:type="dxa"/>
+              <w:left w:w="100" w:type="dxa"/>
+              <w:bottom w:w="100" w:type="dxa"/>
+              <w:right w:w="100" w:type="dxa"/>
+            </w:tcMar>
+          </w:tcPr>
+          <w:p>
+            <w:pPr>
+              <w:widowControl w:val="0"/>
+              <w:pBdr>
+                <w:top w:val="nil"/>
+                <w:left w:val="nil"/>
+                <w:bottom w:val="nil"/>
+                <w:right w:val="nil"/>
+                <w:between w:val="nil"/>
+              </w:pBdr>
+              <w:spacing w:before="0" w:line="240" w:lineRule="auto"/>
+              <w:ind w:left="0" w:right="0" w:firstLine="0"/>
+            </w:pPr>
+            <w:r>
+              <w:t>https://github.com</w:t>
             </w:r>
           </w:p>
         </w:tc>
@@ -635,114 +755,6 @@
           </w:p>
         </w:tc>
       </w:tr>
-      <w:tr>
-        <w:tc>
-          <w:tcPr>
-            <w:tcW w:w="3615" w:type="dxa"/>
-            <w:shd w:val="clear" w:color="auto" w:fill="FFF2CC"/>
-            <w:tcMar>
-              <w:top w:w="100" w:type="dxa"/>
-              <w:left w:w="100" w:type="dxa"/>
-              <w:bottom w:w="100" w:type="dxa"/>
-              <w:right w:w="100" w:type="dxa"/>
-            </w:tcMar>
-          </w:tcPr>
-          <w:p>
-            <w:pPr>
-              <w:widowControl w:val="0"/>
-              <w:pBdr>
-                <w:top w:val="nil"/>
-                <w:left w:val="nil"/>
-                <w:bottom w:val="nil"/>
-                <w:right w:val="nil"/>
-                <w:between w:val="nil"/>
-              </w:pBdr>
-              <w:spacing w:before="0" w:line="240" w:lineRule="auto"/>
-              <w:ind w:left="0" w:right="0" w:firstLine="0"/>
-            </w:pPr>
-          </w:p>
-        </w:tc>
-        <w:tc>
-          <w:tcPr>
-            <w:tcW w:w="6465" w:type="dxa"/>
-            <w:shd w:val="clear" w:color="auto" w:fill="FFF2CC"/>
-            <w:tcMar>
-              <w:top w:w="100" w:type="dxa"/>
-              <w:left w:w="100" w:type="dxa"/>
-              <w:bottom w:w="100" w:type="dxa"/>
-              <w:right w:w="100" w:type="dxa"/>
-            </w:tcMar>
-          </w:tcPr>
-          <w:p>
-            <w:pPr>
-              <w:widowControl w:val="0"/>
-              <w:pBdr>
-                <w:top w:val="nil"/>
-                <w:left w:val="nil"/>
-                <w:bottom w:val="nil"/>
-                <w:right w:val="nil"/>
-                <w:between w:val="nil"/>
-              </w:pBdr>
-              <w:spacing w:before="0" w:line="240" w:lineRule="auto"/>
-              <w:ind w:left="0" w:right="0" w:firstLine="0"/>
-            </w:pPr>
-          </w:p>
-        </w:tc>
-      </w:tr>
-      <w:tr>
-        <w:tc>
-          <w:tcPr>
-            <w:tcW w:w="3615" w:type="dxa"/>
-            <w:shd w:val="clear" w:color="auto" w:fill="FFF2CC"/>
-            <w:tcMar>
-              <w:top w:w="100" w:type="dxa"/>
-              <w:left w:w="100" w:type="dxa"/>
-              <w:bottom w:w="100" w:type="dxa"/>
-              <w:right w:w="100" w:type="dxa"/>
-            </w:tcMar>
-          </w:tcPr>
-          <w:p>
-            <w:pPr>
-              <w:widowControl w:val="0"/>
-              <w:pBdr>
-                <w:top w:val="nil"/>
-                <w:left w:val="nil"/>
-                <w:bottom w:val="nil"/>
-                <w:right w:val="nil"/>
-                <w:between w:val="nil"/>
-              </w:pBdr>
-              <w:spacing w:before="0" w:line="240" w:lineRule="auto"/>
-              <w:ind w:left="0" w:right="0" w:firstLine="0"/>
-            </w:pPr>
-          </w:p>
-        </w:tc>
-        <w:tc>
-          <w:tcPr>
-            <w:tcW w:w="6465" w:type="dxa"/>
-            <w:shd w:val="clear" w:color="auto" w:fill="FFF2CC"/>
-            <w:tcMar>
-              <w:top w:w="100" w:type="dxa"/>
-              <w:left w:w="100" w:type="dxa"/>
-              <w:bottom w:w="100" w:type="dxa"/>
-              <w:right w:w="100" w:type="dxa"/>
-            </w:tcMar>
-          </w:tcPr>
-          <w:p>
-            <w:pPr>
-              <w:widowControl w:val="0"/>
-              <w:pBdr>
-                <w:top w:val="nil"/>
-                <w:left w:val="nil"/>
-                <w:bottom w:val="nil"/>
-                <w:right w:val="nil"/>
-                <w:between w:val="nil"/>
-              </w:pBdr>
-              <w:spacing w:before="0" w:line="240" w:lineRule="auto"/>
-              <w:ind w:left="0" w:right="0" w:firstLine="0"/>
-            </w:pPr>
-          </w:p>
-        </w:tc>
-      </w:tr>
     </w:tbl>
     <w:p>
       <w:pPr>
@@ -774,7 +786,21 @@
         <w:rPr>
           <w:color w:val="24292F"/>
         </w:rPr>
-        <w:t>Start exploring git, github, command line, and python in a virtual environment.</w:t>
+        <w:t xml:space="preserve">Start exploring git, </w:t>
+      </w:r>
+      <w:proofErr w:type="spellStart"/>
+      <w:r>
+        <w:rPr>
+          <w:color w:val="24292F"/>
+        </w:rPr>
+        <w:t>github</w:t>
+      </w:r>
+      <w:proofErr w:type="spellEnd"/>
+      <w:r>
+        <w:rPr>
+          <w:color w:val="24292F"/>
+        </w:rPr>
+        <w:t>, command line, and python in a virtual environment.</w:t>
       </w:r>
     </w:p>
     <w:p>
@@ -1166,7 +1192,23 @@
           <w:sz w:val="24"/>
           <w:szCs w:val="24"/>
         </w:rPr>
-        <w:t>You can use a different IDE but this is what I will be using in my lectures. This has nice tools to integrate with python, django and databases.</w:t>
+        <w:t xml:space="preserve">You can use a different IDE but this is what I will be using in my lectures. This has nice tools to integrate with python, </w:t>
+      </w:r>
+      <w:proofErr w:type="spellStart"/>
+      <w:r>
+        <w:rPr>
+          <w:sz w:val="24"/>
+          <w:szCs w:val="24"/>
+        </w:rPr>
+        <w:t>django</w:t>
+      </w:r>
+      <w:proofErr w:type="spellEnd"/>
+      <w:r>
+        <w:rPr>
+          <w:sz w:val="24"/>
+          <w:szCs w:val="24"/>
+        </w:rPr>
+        <w:t xml:space="preserve"> and databases.</w:t>
       </w:r>
     </w:p>
     <w:p>
@@ -1226,7 +1268,23 @@
         <w:ind w:right="0"/>
       </w:pPr>
       <w:r>
-        <w:t>Configure the Python interpreter: In Visual Studio Code, open the Command Palette by pressing `Ctrl+Shift+P` (Windows/Linux) or `Cmd+Shift+P` (Mac). Search for "Python: Select Interpreter" and choose the Python interpreter associated with your virtual environment (e.g., `myenv`).</w:t>
+        <w:t>Configure the Python interpreter: In Visual Studio Code, open the Command Palette by pressing `Ctrl+Shift+P` (Windows/Linux) or `</w:t>
+      </w:r>
+      <w:proofErr w:type="spellStart"/>
+      <w:r>
+        <w:t>Cmd+Shift+P</w:t>
+      </w:r>
+      <w:proofErr w:type="spellEnd"/>
+      <w:r>
+        <w:t>` (Mac). Search for "Python: Select Interpreter" and choose the Python interpreter associated with your virtual environment (e.g., `</w:t>
+      </w:r>
+      <w:proofErr w:type="spellStart"/>
+      <w:r>
+        <w:t>myenv</w:t>
+      </w:r>
+      <w:proofErr w:type="spellEnd"/>
+      <w:r>
+        <w:t>`).</w:t>
       </w:r>
     </w:p>
     <w:p>
@@ -1298,7 +1356,15 @@
         <w:ind w:right="0"/>
       </w:pPr>
       <w:r>
-        <w:t xml:space="preserve">Install the Django extension developed by Baptiste Darthenay: In Visual Studio Code, go to the Extensions view and search for the "Django" extension. Install it to benefit from Django-specific features and enhancements for what we will be doing later. </w:t>
+        <w:t xml:space="preserve">Install the Django extension developed by Baptiste </w:t>
+      </w:r>
+      <w:proofErr w:type="spellStart"/>
+      <w:r>
+        <w:t>Darthenay</w:t>
+      </w:r>
+      <w:proofErr w:type="spellEnd"/>
+      <w:r>
+        <w:t xml:space="preserve">: In Visual Studio Code, go to the Extensions view and search for the "Django" extension. Install it to benefit from Django-specific features and enhancements for what we will be doing later. </w:t>
       </w:r>
     </w:p>
     <w:p>
@@ -2441,7 +2507,15 @@
       <w:bookmarkStart w:id="5" w:name="_heading=h.bptpc7j7mx76" w:colFirst="0" w:colLast="0"/>
       <w:bookmarkEnd w:id="5"/>
       <w:r>
-        <w:t>Set-up git and github repository</w:t>
+        <w:t xml:space="preserve">Set-up git and </w:t>
+      </w:r>
+      <w:proofErr w:type="spellStart"/>
+      <w:r>
+        <w:t>github</w:t>
+      </w:r>
+      <w:proofErr w:type="spellEnd"/>
+      <w:r>
+        <w:t xml:space="preserve"> repository</w:t>
       </w:r>
     </w:p>
     <w:p>
@@ -2456,7 +2530,21 @@
         <w:rPr>
           <w:color w:val="24292F"/>
         </w:rPr>
-        <w:t>Use the command line tool of your preference in your environment. I ended up using command prompt on my windows but also have used windows powershell.I use the generic command tool on my mac.</w:t>
+        <w:t xml:space="preserve">Use the command line tool of your preference in your environment. I ended up using command prompt on my windows but also have used windows </w:t>
+      </w:r>
+      <w:proofErr w:type="spellStart"/>
+      <w:r>
+        <w:rPr>
+          <w:color w:val="24292F"/>
+        </w:rPr>
+        <w:t>powershell.I</w:t>
+      </w:r>
+      <w:proofErr w:type="spellEnd"/>
+      <w:r>
+        <w:rPr>
+          <w:color w:val="24292F"/>
+        </w:rPr>
+        <w:t xml:space="preserve"> use the generic command tool on my mac.</w:t>
       </w:r>
     </w:p>
     <w:p>
@@ -2582,7 +2670,35 @@
         <w:rPr>
           <w:color w:val="24292F"/>
         </w:rPr>
-        <w:t>What is git and github? What does git provide? What does github provide?</w:t>
+        <w:t xml:space="preserve">What is git and </w:t>
+      </w:r>
+      <w:proofErr w:type="spellStart"/>
+      <w:r>
+        <w:rPr>
+          <w:color w:val="24292F"/>
+        </w:rPr>
+        <w:t>github</w:t>
+      </w:r>
+      <w:proofErr w:type="spellEnd"/>
+      <w:r>
+        <w:rPr>
+          <w:color w:val="24292F"/>
+        </w:rPr>
+        <w:t xml:space="preserve">? What does git provide? What does </w:t>
+      </w:r>
+      <w:proofErr w:type="spellStart"/>
+      <w:r>
+        <w:rPr>
+          <w:color w:val="24292F"/>
+        </w:rPr>
+        <w:t>github</w:t>
+      </w:r>
+      <w:proofErr w:type="spellEnd"/>
+      <w:r>
+        <w:rPr>
+          <w:color w:val="24292F"/>
+        </w:rPr>
+        <w:t xml:space="preserve"> provide?</w:t>
       </w:r>
     </w:p>
     <w:p>
@@ -2601,7 +2717,21 @@
         <w:rPr>
           <w:color w:val="24292F"/>
         </w:rPr>
-        <w:t xml:space="preserve">How can you create a github repository from a local folder? </w:t>
+        <w:t xml:space="preserve">How can you create a </w:t>
+      </w:r>
+      <w:proofErr w:type="spellStart"/>
+      <w:r>
+        <w:rPr>
+          <w:color w:val="24292F"/>
+        </w:rPr>
+        <w:t>github</w:t>
+      </w:r>
+      <w:proofErr w:type="spellEnd"/>
+      <w:r>
+        <w:rPr>
+          <w:color w:val="24292F"/>
+        </w:rPr>
+        <w:t xml:space="preserve"> repository from a local folder? </w:t>
       </w:r>
     </w:p>
     <w:p>
@@ -2710,7 +2840,21 @@
         <w:rPr>
           <w:color w:val="24292F"/>
         </w:rPr>
-        <w:t>Create a github account if you do not have one.</w:t>
+        <w:t xml:space="preserve">Create a </w:t>
+      </w:r>
+      <w:proofErr w:type="spellStart"/>
+      <w:r>
+        <w:rPr>
+          <w:color w:val="24292F"/>
+        </w:rPr>
+        <w:t>github</w:t>
+      </w:r>
+      <w:proofErr w:type="spellEnd"/>
+      <w:r>
+        <w:rPr>
+          <w:color w:val="24292F"/>
+        </w:rPr>
+        <w:t xml:space="preserve"> account if you do not have one.</w:t>
       </w:r>
     </w:p>
     <w:p>
@@ -2729,7 +2873,21 @@
         <w:rPr>
           <w:color w:val="24292F"/>
         </w:rPr>
-        <w:t>Create a github repository that is public  from the local folder.</w:t>
+        <w:t xml:space="preserve">Create a </w:t>
+      </w:r>
+      <w:proofErr w:type="spellStart"/>
+      <w:r>
+        <w:rPr>
+          <w:color w:val="24292F"/>
+        </w:rPr>
+        <w:t>github</w:t>
+      </w:r>
+      <w:proofErr w:type="spellEnd"/>
+      <w:r>
+        <w:rPr>
+          <w:color w:val="24292F"/>
+        </w:rPr>
+        <w:t xml:space="preserve"> repository that is public  from the local folder.</w:t>
       </w:r>
     </w:p>
     <w:p>
@@ -2800,7 +2958,21 @@
               <w:rPr>
                 <w:color w:val="24292F"/>
               </w:rPr>
-              <w:t xml:space="preserve">In order, I used the command cd to change directory to the folder I wanted to make a repository, then I used git init which initializes this folder as a git repository. </w:t>
+              <w:t xml:space="preserve">In order, I used the command cd to change directory to the folder I wanted to make a repository, then I used git </w:t>
+            </w:r>
+            <w:proofErr w:type="spellStart"/>
+            <w:r>
+              <w:rPr>
+                <w:color w:val="24292F"/>
+              </w:rPr>
+              <w:t>init</w:t>
+            </w:r>
+            <w:proofErr w:type="spellEnd"/>
+            <w:r>
+              <w:rPr>
+                <w:color w:val="24292F"/>
+              </w:rPr>
+              <w:t xml:space="preserve"> which initializes this folder as a git repository. </w:t>
             </w:r>
           </w:p>
         </w:tc>
@@ -2889,6 +3061,7 @@
             </w:pPr>
             <w:r>
               <w:rPr>
+                <w:noProof/>
                 <w:color w:val="24292F"/>
               </w:rPr>
               <w:drawing>
@@ -2959,7 +3132,21 @@
           <w:color w:val="24292F"/>
         </w:rPr>
         <w:tab/>
-        <w:t>Paste a screenshot of your github repository code</w:t>
+        <w:t xml:space="preserve">Paste a screenshot of your </w:t>
+      </w:r>
+      <w:proofErr w:type="spellStart"/>
+      <w:r>
+        <w:rPr>
+          <w:color w:val="24292F"/>
+        </w:rPr>
+        <w:t>github</w:t>
+      </w:r>
+      <w:proofErr w:type="spellEnd"/>
+      <w:r>
+        <w:rPr>
+          <w:color w:val="24292F"/>
+        </w:rPr>
+        <w:t xml:space="preserve"> repository code</w:t>
       </w:r>
     </w:p>
     <w:p>
@@ -3013,6 +3200,7 @@
             </w:pPr>
             <w:r>
               <w:rPr>
+                <w:noProof/>
                 <w:color w:val="24292F"/>
               </w:rPr>
               <w:drawing>
@@ -3082,7 +3270,35 @@
         <w:rPr>
           <w:color w:val="24292F"/>
         </w:rPr>
-        <w:t>Paste the url to you github repository code</w:t>
+        <w:t xml:space="preserve">Paste the </w:t>
+      </w:r>
+      <w:proofErr w:type="spellStart"/>
+      <w:r>
+        <w:rPr>
+          <w:color w:val="24292F"/>
+        </w:rPr>
+        <w:t>url</w:t>
+      </w:r>
+      <w:proofErr w:type="spellEnd"/>
+      <w:r>
+        <w:rPr>
+          <w:color w:val="24292F"/>
+        </w:rPr>
+        <w:t xml:space="preserve"> to you </w:t>
+      </w:r>
+      <w:proofErr w:type="spellStart"/>
+      <w:r>
+        <w:rPr>
+          <w:color w:val="24292F"/>
+        </w:rPr>
+        <w:t>github</w:t>
+      </w:r>
+      <w:proofErr w:type="spellEnd"/>
+      <w:r>
+        <w:rPr>
+          <w:color w:val="24292F"/>
+        </w:rPr>
+        <w:t xml:space="preserve"> repository code</w:t>
       </w:r>
     </w:p>
     <w:p>
@@ -3184,7 +3400,21 @@
         <w:rPr>
           <w:color w:val="24292F"/>
         </w:rPr>
-        <w:t xml:space="preserve">You may need to generate an SSH Key pair to configure remote access to your repositories. Github’s instructions for this process can be found </w:t>
+        <w:t xml:space="preserve">You may need to generate an SSH Key pair to configure remote access to your repositories. </w:t>
+      </w:r>
+      <w:proofErr w:type="spellStart"/>
+      <w:r>
+        <w:rPr>
+          <w:color w:val="24292F"/>
+        </w:rPr>
+        <w:t>Github’s</w:t>
+      </w:r>
+      <w:proofErr w:type="spellEnd"/>
+      <w:r>
+        <w:rPr>
+          <w:color w:val="24292F"/>
+        </w:rPr>
+        <w:t xml:space="preserve"> instructions for this process can be found </w:t>
       </w:r>
       <w:hyperlink r:id="rId33">
         <w:r>
@@ -3192,14 +3422,7 @@
             <w:color w:val="1155CC"/>
             <w:u w:val="single"/>
           </w:rPr>
-          <w:t>her</w:t>
-        </w:r>
-        <w:r>
-          <w:rPr>
-            <w:color w:val="1155CC"/>
-            <w:u w:val="single"/>
-          </w:rPr>
-          <w:t>e</w:t>
+          <w:t>here</w:t>
         </w:r>
       </w:hyperlink>
       <w:r>
@@ -3244,7 +3467,43 @@
           <w:sz w:val="24"/>
           <w:szCs w:val="24"/>
         </w:rPr>
-        <w:t>git config --global user.email "you@email"</w:t>
+        <w:t xml:space="preserve">git config --global </w:t>
+      </w:r>
+      <w:proofErr w:type="spellStart"/>
+      <w:r>
+        <w:rPr>
+          <w:color w:val="24292F"/>
+          <w:sz w:val="24"/>
+          <w:szCs w:val="24"/>
+        </w:rPr>
+        <w:t>user.email</w:t>
+      </w:r>
+      <w:proofErr w:type="spellEnd"/>
+      <w:r>
+        <w:rPr>
+          <w:color w:val="24292F"/>
+          <w:sz w:val="24"/>
+          <w:szCs w:val="24"/>
+        </w:rPr>
+        <w:t xml:space="preserve"> "</w:t>
+      </w:r>
+      <w:proofErr w:type="spellStart"/>
+      <w:r>
+        <w:rPr>
+          <w:color w:val="24292F"/>
+          <w:sz w:val="24"/>
+          <w:szCs w:val="24"/>
+        </w:rPr>
+        <w:t>you@email</w:t>
+      </w:r>
+      <w:proofErr w:type="spellEnd"/>
+      <w:r>
+        <w:rPr>
+          <w:color w:val="24292F"/>
+          <w:sz w:val="24"/>
+          <w:szCs w:val="24"/>
+        </w:rPr>
+        <w:t>"</w:t>
       </w:r>
       <w:r>
         <w:rPr>
@@ -3588,8 +3847,18 @@
           <w:sz w:val="24"/>
           <w:szCs w:val="24"/>
         </w:rPr>
-        <w:t>You will add your code, commit and push. Then explore the repository on the remote server, github</w:t>
-      </w:r>
+        <w:t xml:space="preserve">You will add your code, commit and push. Then explore the repository on the remote server, </w:t>
+      </w:r>
+      <w:proofErr w:type="spellStart"/>
+      <w:r>
+        <w:rPr>
+          <w:color w:val="24292F"/>
+          <w:sz w:val="24"/>
+          <w:szCs w:val="24"/>
+        </w:rPr>
+        <w:t>github</w:t>
+      </w:r>
+      <w:proofErr w:type="spellEnd"/>
     </w:p>
     <w:p>
       <w:pPr>
@@ -3822,6 +4091,7 @@
             </w:pPr>
             <w:r>
               <w:rPr>
+                <w:noProof/>
                 <w:color w:val="24292F"/>
               </w:rPr>
               <w:drawing>
@@ -4044,6 +4314,7 @@
             </w:pPr>
             <w:r>
               <w:rPr>
+                <w:noProof/>
                 <w:color w:val="24292F"/>
               </w:rPr>
               <w:drawing>
@@ -4136,7 +4407,21 @@
         <w:rPr>
           <w:color w:val="24292F"/>
         </w:rPr>
-        <w:t>Share the changes with the remote repository on the new sprint01  branch. Go to your github and you will see you now have two branches. Click to view the branches. Now others working on the branch could pull your updates from the sprinto1 branch.</w:t>
+        <w:t xml:space="preserve">Share the changes with the remote repository on the new sprint01  branch. Go to your </w:t>
+      </w:r>
+      <w:proofErr w:type="spellStart"/>
+      <w:r>
+        <w:rPr>
+          <w:color w:val="24292F"/>
+        </w:rPr>
+        <w:t>github</w:t>
+      </w:r>
+      <w:proofErr w:type="spellEnd"/>
+      <w:r>
+        <w:rPr>
+          <w:color w:val="24292F"/>
+        </w:rPr>
+        <w:t xml:space="preserve"> and you will see you now have two branches. Click to view the branches. Now others working on the branch could pull your updates from the sprinto1 branch.</w:t>
       </w:r>
     </w:p>
     <w:p>
@@ -4279,7 +4564,21 @@
         <w:rPr>
           <w:color w:val="24292F"/>
         </w:rPr>
-        <w:t xml:space="preserve">Switch to the main branch and update the remote main branch repository with the change from sprint01 branch. Then go to github to see the versioning. </w:t>
+        <w:t xml:space="preserve">Switch to the main branch and update the remote main branch repository with the change from sprint01 branch. Then go to </w:t>
+      </w:r>
+      <w:proofErr w:type="spellStart"/>
+      <w:r>
+        <w:rPr>
+          <w:color w:val="24292F"/>
+        </w:rPr>
+        <w:t>github</w:t>
+      </w:r>
+      <w:proofErr w:type="spellEnd"/>
+      <w:r>
+        <w:rPr>
+          <w:color w:val="24292F"/>
+        </w:rPr>
+        <w:t xml:space="preserve"> to see the versioning. </w:t>
       </w:r>
     </w:p>
     <w:p>
@@ -4355,6 +4654,7 @@
             </w:pPr>
             <w:r>
               <w:rPr>
+                <w:noProof/>
                 <w:color w:val="24292F"/>
               </w:rPr>
               <w:lastRenderedPageBreak/>
@@ -4492,6 +4792,7 @@
             </w:pPr>
             <w:r>
               <w:rPr>
+                <w:noProof/>
                 <w:color w:val="24292F"/>
               </w:rPr>
               <w:drawing>
@@ -4693,6 +4994,9 @@
               <w:spacing w:before="0" w:line="276" w:lineRule="auto"/>
               <w:ind w:left="0" w:right="0" w:firstLine="0"/>
             </w:pPr>
+            <w:r>
+              <w:t>Software version control is where a project is uploaded in multiple versions. This is for, if for any reason, when a commit is buggy or isn’t up to a customer’s liking, the program, software, or whatever is being worked on, can be rolled back to a commit with a previous tag. Branches are specifically meant to prevent buggy/ unfinished from reaching the main branch. One that branch is not buggy, then it can be merged and “join” the full, complete code again.</w:t>
+            </w:r>
           </w:p>
         </w:tc>
       </w:tr>
@@ -4748,6 +5052,17 @@
               <w:spacing w:before="0" w:line="276" w:lineRule="auto"/>
               <w:ind w:left="0" w:right="0" w:firstLine="0"/>
             </w:pPr>
+            <w:r>
+              <w:t xml:space="preserve">Git is a type of version control software that can downloaded, used, and help to manage a project via version control. It allows for a project to be rolled back, managed by multiple people, and changed within a few commands. </w:t>
+            </w:r>
+            <w:proofErr w:type="spellStart"/>
+            <w:r>
+              <w:t>Github</w:t>
+            </w:r>
+            <w:proofErr w:type="spellEnd"/>
+            <w:r>
+              <w:t xml:space="preserve"> is a centralized cloud that based on git. It has the ability to make, control, and use git repositories in a centralized location on the web.</w:t>
+            </w:r>
           </w:p>
           <w:p>
             <w:pPr>
@@ -4813,8 +5128,66 @@
           </w:tcPr>
           <w:p>
             <w:pPr>
+              <w:widowControl w:val="0"/>
               <w:spacing w:before="0" w:line="276" w:lineRule="auto"/>
               <w:ind w:left="0" w:right="0" w:firstLine="0"/>
+              <w:rPr>
+                <w:sz w:val="21"/>
+                <w:szCs w:val="21"/>
+              </w:rPr>
+            </w:pPr>
+            <w:r>
+              <w:rPr>
+                <w:sz w:val="21"/>
+                <w:szCs w:val="21"/>
+              </w:rPr>
+              <w:t xml:space="preserve">Commit – </w:t>
+            </w:r>
+            <w:r>
+              <w:rPr>
+                <w:sz w:val="21"/>
+                <w:szCs w:val="21"/>
+              </w:rPr>
+              <w:t>Usually done after an add, c</w:t>
+            </w:r>
+            <w:r>
+              <w:rPr>
+                <w:sz w:val="21"/>
+                <w:szCs w:val="21"/>
+              </w:rPr>
+              <w:t xml:space="preserve">ommits any changed data to the local repository. For example, if you are done editing a part of a project, but not done editing another part of </w:t>
+            </w:r>
+            <w:r>
+              <w:rPr>
+                <w:sz w:val="21"/>
+                <w:szCs w:val="21"/>
+              </w:rPr>
+              <w:t>that</w:t>
+            </w:r>
+            <w:r>
+              <w:rPr>
+                <w:sz w:val="21"/>
+                <w:szCs w:val="21"/>
+              </w:rPr>
+              <w:t xml:space="preserve"> project, </w:t>
+            </w:r>
+            <w:r>
+              <w:rPr>
+                <w:sz w:val="21"/>
+                <w:szCs w:val="21"/>
+              </w:rPr>
+              <w:t>you can commit to save a snapshot via “git commit -m ‘new feature’”</w:t>
+            </w:r>
+          </w:p>
+          <w:p>
+            <w:pPr>
+              <w:widowControl w:val="0"/>
+              <w:spacing w:before="0" w:line="276" w:lineRule="auto"/>
+              <w:ind w:left="0" w:right="0" w:firstLine="0"/>
+              <w:rPr>
+                <w:sz w:val="21"/>
+                <w:szCs w:val="21"/>
+              </w:rPr>
             </w:pPr>
           </w:p>
           <w:p>
@@ -4827,6 +5200,232 @@
                 <w:szCs w:val="21"/>
               </w:rPr>
             </w:pPr>
+            <w:r>
+              <w:rPr>
+                <w:sz w:val="21"/>
+                <w:szCs w:val="21"/>
+              </w:rPr>
+              <w:t xml:space="preserve">Pull – pulls all updated data from the </w:t>
+            </w:r>
+            <w:proofErr w:type="spellStart"/>
+            <w:r>
+              <w:rPr>
+                <w:sz w:val="21"/>
+                <w:szCs w:val="21"/>
+              </w:rPr>
+              <w:t>github</w:t>
+            </w:r>
+            <w:proofErr w:type="spellEnd"/>
+            <w:r>
+              <w:rPr>
+                <w:sz w:val="21"/>
+                <w:szCs w:val="21"/>
+              </w:rPr>
+              <w:t xml:space="preserve"> repository into your local one. If one of your teammates edited a certain thing and you wish to included that edited version, you can use “git pull” to pull all of their updates.</w:t>
+            </w:r>
+          </w:p>
+          <w:p>
+            <w:pPr>
+              <w:widowControl w:val="0"/>
+              <w:spacing w:before="0" w:line="276" w:lineRule="auto"/>
+              <w:ind w:left="0" w:right="0" w:firstLine="0"/>
+              <w:rPr>
+                <w:sz w:val="21"/>
+                <w:szCs w:val="21"/>
+              </w:rPr>
+            </w:pPr>
+          </w:p>
+          <w:p>
+            <w:pPr>
+              <w:widowControl w:val="0"/>
+              <w:spacing w:before="0" w:line="276" w:lineRule="auto"/>
+              <w:ind w:left="0" w:right="0" w:firstLine="0"/>
+              <w:rPr>
+                <w:sz w:val="21"/>
+                <w:szCs w:val="21"/>
+              </w:rPr>
+            </w:pPr>
+            <w:r>
+              <w:rPr>
+                <w:sz w:val="21"/>
+                <w:szCs w:val="21"/>
+              </w:rPr>
+              <w:t xml:space="preserve">Push – Usually done after a commit, pushes all updated data into the </w:t>
+            </w:r>
+            <w:proofErr w:type="spellStart"/>
+            <w:r>
+              <w:rPr>
+                <w:sz w:val="21"/>
+                <w:szCs w:val="21"/>
+              </w:rPr>
+              <w:t>github</w:t>
+            </w:r>
+            <w:proofErr w:type="spellEnd"/>
+            <w:r>
+              <w:rPr>
+                <w:sz w:val="21"/>
+                <w:szCs w:val="21"/>
+              </w:rPr>
+              <w:t xml:space="preserve"> repository. If you’re done adding all you need to add after pulling your teammate’s code, you need to push it using “git push” to add your updated code to the repository.</w:t>
+            </w:r>
+          </w:p>
+          <w:p>
+            <w:pPr>
+              <w:widowControl w:val="0"/>
+              <w:spacing w:before="0" w:line="276" w:lineRule="auto"/>
+              <w:ind w:left="0" w:right="0" w:firstLine="0"/>
+              <w:rPr>
+                <w:sz w:val="21"/>
+                <w:szCs w:val="21"/>
+              </w:rPr>
+            </w:pPr>
+          </w:p>
+          <w:p>
+            <w:pPr>
+              <w:widowControl w:val="0"/>
+              <w:spacing w:before="0" w:line="276" w:lineRule="auto"/>
+              <w:ind w:left="0" w:right="0" w:firstLine="0"/>
+              <w:rPr>
+                <w:sz w:val="21"/>
+                <w:szCs w:val="21"/>
+              </w:rPr>
+            </w:pPr>
+            <w:r>
+              <w:rPr>
+                <w:sz w:val="21"/>
+                <w:szCs w:val="21"/>
+              </w:rPr>
+              <w:t>Add – adds any information specified to the “stage” to be committed. Done before a commit to specify what information needs to be committed. If you want to add file.txt to the local repository, you need to “git add file.txt” to tell git to stage it for a commit</w:t>
+            </w:r>
+          </w:p>
+          <w:p>
+            <w:pPr>
+              <w:widowControl w:val="0"/>
+              <w:spacing w:before="0" w:line="276" w:lineRule="auto"/>
+              <w:ind w:left="0" w:right="0" w:firstLine="0"/>
+              <w:rPr>
+                <w:sz w:val="21"/>
+                <w:szCs w:val="21"/>
+              </w:rPr>
+            </w:pPr>
+          </w:p>
+          <w:p>
+            <w:pPr>
+              <w:widowControl w:val="0"/>
+              <w:spacing w:before="0" w:line="276" w:lineRule="auto"/>
+              <w:ind w:left="0" w:right="0" w:firstLine="0"/>
+              <w:rPr>
+                <w:sz w:val="21"/>
+                <w:szCs w:val="21"/>
+              </w:rPr>
+            </w:pPr>
+            <w:r>
+              <w:rPr>
+                <w:sz w:val="21"/>
+                <w:szCs w:val="21"/>
+              </w:rPr>
+              <w:t>Clone – Clones the specified repository into a local repository. If you want to clone a repository, you would do “git clone &lt;link&gt;”</w:t>
+            </w:r>
+          </w:p>
+          <w:p>
+            <w:pPr>
+              <w:widowControl w:val="0"/>
+              <w:spacing w:before="0" w:line="276" w:lineRule="auto"/>
+              <w:ind w:left="0" w:right="0" w:firstLine="0"/>
+              <w:rPr>
+                <w:sz w:val="21"/>
+                <w:szCs w:val="21"/>
+              </w:rPr>
+            </w:pPr>
+          </w:p>
+          <w:p>
+            <w:pPr>
+              <w:widowControl w:val="0"/>
+              <w:spacing w:before="0" w:line="276" w:lineRule="auto"/>
+              <w:ind w:left="0" w:right="0" w:firstLine="0"/>
+              <w:rPr>
+                <w:sz w:val="21"/>
+                <w:szCs w:val="21"/>
+              </w:rPr>
+            </w:pPr>
+            <w:r>
+              <w:rPr>
+                <w:sz w:val="21"/>
+                <w:szCs w:val="21"/>
+              </w:rPr>
+              <w:t xml:space="preserve">Status – Gives a status on the </w:t>
+            </w:r>
+            <w:r>
+              <w:rPr>
+                <w:sz w:val="21"/>
+                <w:szCs w:val="21"/>
+              </w:rPr>
+              <w:t xml:space="preserve">current branch/ master branch. Used for gaining an updated status on </w:t>
+            </w:r>
+            <w:proofErr w:type="spellStart"/>
+            <w:r>
+              <w:rPr>
+                <w:sz w:val="21"/>
+                <w:szCs w:val="21"/>
+              </w:rPr>
+              <w:t>yhe</w:t>
+            </w:r>
+            <w:proofErr w:type="spellEnd"/>
+            <w:r>
+              <w:rPr>
+                <w:sz w:val="21"/>
+                <w:szCs w:val="21"/>
+              </w:rPr>
+              <w:t xml:space="preserve"> current branch using “git status”</w:t>
+            </w:r>
+          </w:p>
+          <w:p>
+            <w:pPr>
+              <w:widowControl w:val="0"/>
+              <w:spacing w:before="0" w:line="276" w:lineRule="auto"/>
+              <w:ind w:left="0" w:right="0" w:firstLine="0"/>
+              <w:rPr>
+                <w:sz w:val="21"/>
+                <w:szCs w:val="21"/>
+              </w:rPr>
+            </w:pPr>
+            <w:r>
+              <w:rPr>
+                <w:sz w:val="21"/>
+                <w:szCs w:val="21"/>
+              </w:rPr>
+              <w:lastRenderedPageBreak/>
+              <w:t>Log – Displays a log of commits. Used for gaining insight into what has been committed and what has been changed using “git log”</w:t>
+            </w:r>
+          </w:p>
+          <w:p>
+            <w:pPr>
+              <w:widowControl w:val="0"/>
+              <w:spacing w:before="0" w:line="276" w:lineRule="auto"/>
+              <w:ind w:left="0" w:right="0" w:firstLine="0"/>
+              <w:rPr>
+                <w:sz w:val="21"/>
+                <w:szCs w:val="21"/>
+              </w:rPr>
+            </w:pPr>
+          </w:p>
+          <w:p>
+            <w:pPr>
+              <w:widowControl w:val="0"/>
+              <w:spacing w:before="0" w:line="276" w:lineRule="auto"/>
+              <w:ind w:left="0" w:right="0" w:firstLine="0"/>
+              <w:rPr>
+                <w:sz w:val="21"/>
+                <w:szCs w:val="21"/>
+              </w:rPr>
+            </w:pPr>
+            <w:r>
+              <w:rPr>
+                <w:sz w:val="21"/>
+                <w:szCs w:val="21"/>
+              </w:rPr>
+              <w:t>Checkout – Changes current branch to the one specified. Used for moving from branch to branch via “git checkout branch”</w:t>
+            </w:r>
           </w:p>
         </w:tc>
       </w:tr>
@@ -4881,8 +5480,47 @@
           </w:tcPr>
           <w:p>
             <w:pPr>
+              <w:widowControl w:val="0"/>
               <w:spacing w:before="0" w:line="276" w:lineRule="auto"/>
               <w:ind w:left="0" w:right="0" w:firstLine="0"/>
+              <w:rPr>
+                <w:sz w:val="21"/>
+                <w:szCs w:val="21"/>
+              </w:rPr>
+            </w:pPr>
+            <w:r>
+              <w:rPr>
+                <w:sz w:val="21"/>
+                <w:szCs w:val="21"/>
+              </w:rPr>
+              <w:t xml:space="preserve">Branches are used to create separate lines of development that don’t interfere with the current main branch. They allow </w:t>
+            </w:r>
+            <w:proofErr w:type="spellStart"/>
+            <w:r>
+              <w:rPr>
+                <w:sz w:val="21"/>
+                <w:szCs w:val="21"/>
+              </w:rPr>
+              <w:t>devs</w:t>
+            </w:r>
+            <w:proofErr w:type="spellEnd"/>
+            <w:r>
+              <w:rPr>
+                <w:sz w:val="21"/>
+                <w:szCs w:val="21"/>
+              </w:rPr>
+              <w:t xml:space="preserve"> to work on bug fixes, new additions, etc. while also keeping the main branch unaffected. </w:t>
+            </w:r>
+          </w:p>
+          <w:p>
+            <w:pPr>
+              <w:widowControl w:val="0"/>
+              <w:spacing w:before="0" w:line="276" w:lineRule="auto"/>
+              <w:ind w:left="0" w:right="0" w:firstLine="0"/>
+              <w:rPr>
+                <w:sz w:val="21"/>
+                <w:szCs w:val="21"/>
+              </w:rPr>
             </w:pPr>
           </w:p>
           <w:p>
@@ -4895,6 +5533,13 @@
                 <w:szCs w:val="21"/>
               </w:rPr>
             </w:pPr>
+            <w:r>
+              <w:rPr>
+                <w:sz w:val="21"/>
+                <w:szCs w:val="21"/>
+              </w:rPr>
+              <w:t xml:space="preserve">Tags mark significant milestones based on branches or whatever is committed. </w:t>
+            </w:r>
           </w:p>
         </w:tc>
       </w:tr>
@@ -4954,6 +5599,9 @@
               <w:spacing w:before="0" w:line="276" w:lineRule="auto"/>
               <w:ind w:left="0" w:right="0" w:firstLine="0"/>
             </w:pPr>
+            <w:r>
+              <w:t>Change tracking is one of the most obvious benefits, as git/ version control allows for changes to be added, rolled back, or removed based on the company’s desires. An example of this could be adding a new feature, and using version control to roll it back to a previous state, where a software may have worked before and didn’t with the added feature.</w:t>
+            </w:r>
           </w:p>
           <w:p>
             <w:pPr>
@@ -4966,6 +5614,32 @@
               <w:spacing w:before="0" w:line="276" w:lineRule="auto"/>
               <w:ind w:left="0" w:right="0" w:firstLine="0"/>
             </w:pPr>
+            <w:r>
+              <w:t xml:space="preserve">Collaboration is another benefit. Version control and branching allows for multiple people to work on the same project without stepping on </w:t>
+            </w:r>
+            <w:proofErr w:type="spellStart"/>
+            <w:r>
+              <w:t>eachother’s</w:t>
+            </w:r>
+            <w:proofErr w:type="spellEnd"/>
+            <w:r>
+              <w:t xml:space="preserve"> toes. An example could be a game dev team, similar to the Resident Evil Example in Class. If you have a team of 100 or more, having a way of branching off into groups/ individual code work allows for a team to divide and conquer, then allows for the ability to put everything back together again.</w:t>
+            </w:r>
+          </w:p>
+          <w:p>
+            <w:pPr>
+              <w:spacing w:before="0" w:line="276" w:lineRule="auto"/>
+              <w:ind w:left="0" w:right="0" w:firstLine="0"/>
+            </w:pPr>
+          </w:p>
+          <w:p>
+            <w:pPr>
+              <w:spacing w:before="0" w:line="276" w:lineRule="auto"/>
+              <w:ind w:left="0" w:right="0" w:firstLine="0"/>
+            </w:pPr>
+            <w:r>
+              <w:t xml:space="preserve">Lastly, Rolling back is another. Kind of gone over in change tracking, you are able to remove code all together based on whether a customer wants or needs it anymore. This is helpful in the case of a customer changing their mind. </w:t>
+            </w:r>
           </w:p>
           <w:p>
             <w:pPr>
@@ -4995,7 +5669,6 @@
       <w:bookmarkStart w:id="9" w:name="_heading=h.s0jda1wrx8t6" w:colFirst="0" w:colLast="0"/>
       <w:bookmarkEnd w:id="9"/>
       <w:r>
-        <w:lastRenderedPageBreak/>
         <w:t xml:space="preserve">4 Resume and Interview Questions </w:t>
       </w:r>
     </w:p>
@@ -7101,6 +7774,7 @@
   <w:style w:type="character" w:default="1" w:styleId="DefaultParagraphFont">
     <w:name w:val="Default Paragraph Font"/>
     <w:uiPriority w:val="1"/>
+    <w:semiHidden/>
     <w:unhideWhenUsed/>
   </w:style>
   <w:style w:type="table" w:default="1" w:styleId="TableNormal">

</xml_diff>